<commit_message>
Quité las llaves de la función objetivo en el word.
</commit_message>
<xml_diff>
--- a/optimizacion/Guias/MS Office/samples/Ejemplo uso de ecuaciones y formato en MS Word.docx
+++ b/optimizacion/Guias/MS Office/samples/Ejemplo uso de ecuaciones y formato en MS Word.docx
@@ -674,28 +674,7 @@
                     <w:rFonts w:ascii="Cambria Math" w:eastAsiaTheme="minorEastAsia" w:hAnsi="Cambria Math"/>
                     <w:lang w:val="es-CO"/>
                   </w:rPr>
-                  <m:t>∀i∈</m:t>
-                </m:r>
-                <m:r>
-                  <w:rPr>
-                    <w:rFonts w:ascii="Cambria Math" w:eastAsiaTheme="minorEastAsia" w:hAnsi="Cambria Math"/>
-                    <w:lang w:val="es-CO"/>
-                  </w:rPr>
-                  <m:t>O</m:t>
-                </m:r>
-                <m:r>
-                  <w:rPr>
-                    <w:rFonts w:ascii="Cambria Math" w:eastAsiaTheme="minorEastAsia" w:hAnsi="Cambria Math"/>
-                    <w:lang w:val="es-CO"/>
-                  </w:rPr>
-                  <m:t>,j∈</m:t>
-                </m:r>
-                <m:r>
-                  <w:rPr>
-                    <w:rFonts w:ascii="Cambria Math" w:eastAsiaTheme="minorEastAsia" w:hAnsi="Cambria Math"/>
-                    <w:lang w:val="es-CO"/>
-                  </w:rPr>
-                  <m:t>E</m:t>
+                  <m:t>∀i∈O,j∈E</m:t>
                 </m:r>
               </m:e>
             </m:mr>
@@ -835,14 +814,7 @@
                         <w:rFonts w:ascii="Cambria Math" w:hAnsi="Cambria Math"/>
                         <w:lang w:val="es-CO"/>
                       </w:rPr>
-                      <m:t>i</m:t>
-                    </m:r>
-                    <m:r>
-                      <w:rPr>
-                        <w:rFonts w:ascii="Cambria Math" w:hAnsi="Cambria Math"/>
-                        <w:lang w:val="es-CO"/>
-                      </w:rPr>
-                      <m:t>∈O</m:t>
+                      <m:t>i∈O</m:t>
                     </m:r>
                   </m:sub>
                   <m:sup/>
@@ -960,21 +932,7 @@
                     <w:rFonts w:ascii="Cambria Math" w:eastAsiaTheme="minorEastAsia" w:hAnsi="Cambria Math"/>
                     <w:lang w:val="es-CO"/>
                   </w:rPr>
-                  <m:t>∀</m:t>
-                </m:r>
-                <m:r>
-                  <w:rPr>
-                    <w:rFonts w:ascii="Cambria Math" w:eastAsiaTheme="minorEastAsia" w:hAnsi="Cambria Math"/>
-                    <w:lang w:val="es-CO"/>
-                  </w:rPr>
-                  <m:t>j</m:t>
-                </m:r>
-                <m:r>
-                  <w:rPr>
-                    <w:rFonts w:ascii="Cambria Math" w:eastAsiaTheme="minorEastAsia" w:hAnsi="Cambria Math"/>
-                    <w:lang w:val="es-CO"/>
-                  </w:rPr>
-                  <m:t>∈E</m:t>
+                  <m:t>∀j∈E</m:t>
                 </m:r>
               </m:e>
             </m:mr>
@@ -1047,14 +1005,7 @@
             <w:rFonts w:ascii="Cambria Math" w:hAnsi="Cambria Math"/>
             <w:lang w:val="es-CO"/>
           </w:rPr>
-          <m:t>j</m:t>
-        </m:r>
-        <m:r>
-          <w:rPr>
-            <w:rFonts w:ascii="Cambria Math" w:hAnsi="Cambria Math"/>
-            <w:lang w:val="es-CO"/>
-          </w:rPr>
-          <m:t>∈E</m:t>
+          <m:t>j∈E</m:t>
         </m:r>
       </m:oMath>
       <w:r>
@@ -1156,14 +1107,7 @@
                         <w:rFonts w:ascii="Cambria Math" w:hAnsi="Cambria Math"/>
                         <w:lang w:val="es-CO"/>
                       </w:rPr>
-                      <m:t>j</m:t>
-                    </m:r>
-                    <m:r>
-                      <w:rPr>
-                        <w:rFonts w:ascii="Cambria Math" w:hAnsi="Cambria Math"/>
-                        <w:lang w:val="es-CO"/>
-                      </w:rPr>
-                      <m:t>∈E</m:t>
+                      <m:t>j∈E</m:t>
                     </m:r>
                   </m:sub>
                   <m:sup/>
@@ -1221,21 +1165,7 @@
                     <w:rFonts w:ascii="Cambria Math" w:hAnsi="Cambria Math"/>
                     <w:lang w:val="es-CO"/>
                   </w:rPr>
-                  <m:t>∀</m:t>
-                </m:r>
-                <m:r>
-                  <w:rPr>
-                    <w:rFonts w:ascii="Cambria Math" w:hAnsi="Cambria Math"/>
-                    <w:lang w:val="es-CO"/>
-                  </w:rPr>
-                  <m:t>i</m:t>
-                </m:r>
-                <m:r>
-                  <w:rPr>
-                    <w:rFonts w:ascii="Cambria Math" w:hAnsi="Cambria Math"/>
-                    <w:lang w:val="es-CO"/>
-                  </w:rPr>
-                  <m:t>∈O</m:t>
+                  <m:t>∀i∈O</m:t>
                 </m:r>
               </m:e>
             </m:mr>
@@ -1332,14 +1262,7 @@
             <w:rFonts w:ascii="Cambria Math" w:eastAsiaTheme="minorEastAsia" w:hAnsi="Cambria Math"/>
             <w:lang w:val="es-CO"/>
           </w:rPr>
-          <m:t>i</m:t>
-        </m:r>
-        <m:r>
-          <w:rPr>
-            <w:rFonts w:ascii="Cambria Math" w:eastAsiaTheme="minorEastAsia" w:hAnsi="Cambria Math"/>
-            <w:lang w:val="es-CO"/>
-          </w:rPr>
-          <m:t>∈O</m:t>
+          <m:t>i∈O</m:t>
         </m:r>
       </m:oMath>
       <w:r>
@@ -1434,14 +1357,31 @@
                   <w:rFonts w:ascii="Cambria Math" w:eastAsiaTheme="minorEastAsia" w:hAnsi="Cambria Math"/>
                   <w:lang w:val="es-CO"/>
                 </w:rPr>
-                <m:t>max</m:t>
+                <m:t>m</m:t>
+              </m:r>
+              <m:r>
+                <w:rPr>
+                  <w:rFonts w:ascii="Cambria Math" w:eastAsiaTheme="minorEastAsia" w:hAnsi="Cambria Math"/>
+                  <w:lang w:val="es-CO"/>
+                </w:rPr>
+                <m:t>á</m:t>
+              </m:r>
+              <m:r>
+                <m:rPr>
+                  <m:sty m:val="p"/>
+                </m:rPr>
+                <w:rPr>
+                  <w:rFonts w:ascii="Cambria Math" w:eastAsiaTheme="minorEastAsia" w:hAnsi="Cambria Math"/>
+                  <w:lang w:val="es-CO"/>
+                </w:rPr>
+                <m:t>x</m:t>
               </m:r>
             </m:fName>
             <m:e>
-              <m:d>
-                <m:dPr>
-                  <m:begChr m:val="{"/>
-                  <m:endChr m:val="}"/>
+              <m:nary>
+                <m:naryPr>
+                  <m:chr m:val="∑"/>
+                  <m:supHide m:val="1"/>
                   <m:ctrlPr>
                     <w:rPr>
                       <w:rFonts w:ascii="Cambria Math" w:eastAsiaTheme="minorEastAsia" w:hAnsi="Cambria Math"/>
@@ -1450,7 +1390,17 @@
                       <w:lang w:val="es-CO"/>
                     </w:rPr>
                   </m:ctrlPr>
-                </m:dPr>
+                </m:naryPr>
+                <m:sub>
+                  <m:r>
+                    <w:rPr>
+                      <w:rFonts w:ascii="Cambria Math" w:eastAsiaTheme="minorEastAsia" w:hAnsi="Cambria Math"/>
+                      <w:lang w:val="es-CO"/>
+                    </w:rPr>
+                    <m:t>i∈O</m:t>
+                  </m:r>
+                </m:sub>
+                <m:sup/>
                 <m:e>
                   <m:nary>
                     <m:naryPr>
@@ -1471,22 +1421,13 @@
                           <w:rFonts w:ascii="Cambria Math" w:eastAsiaTheme="minorEastAsia" w:hAnsi="Cambria Math"/>
                           <w:lang w:val="es-CO"/>
                         </w:rPr>
-                        <m:t>i∈</m:t>
-                      </m:r>
-                      <m:r>
-                        <w:rPr>
-                          <w:rFonts w:ascii="Cambria Math" w:eastAsiaTheme="minorEastAsia" w:hAnsi="Cambria Math"/>
-                          <w:lang w:val="es-CO"/>
-                        </w:rPr>
-                        <m:t>O</m:t>
+                        <m:t>j∈E</m:t>
                       </m:r>
                     </m:sub>
                     <m:sup/>
                     <m:e>
-                      <m:nary>
-                        <m:naryPr>
-                          <m:chr m:val="∑"/>
-                          <m:supHide m:val="1"/>
+                      <m:sSub>
+                        <m:sSubPr>
                           <m:ctrlPr>
                             <w:rPr>
                               <w:rFonts w:ascii="Cambria Math" w:eastAsiaTheme="minorEastAsia" w:hAnsi="Cambria Math"/>
@@ -1495,91 +1436,60 @@
                               <w:lang w:val="es-CO"/>
                             </w:rPr>
                           </m:ctrlPr>
-                        </m:naryPr>
+                        </m:sSubPr>
+                        <m:e>
+                          <m:r>
+                            <w:rPr>
+                              <w:rFonts w:ascii="Cambria Math" w:eastAsiaTheme="minorEastAsia" w:hAnsi="Cambria Math"/>
+                              <w:lang w:val="es-CO"/>
+                            </w:rPr>
+                            <m:t>q</m:t>
+                          </m:r>
+                        </m:e>
                         <m:sub>
                           <m:r>
                             <w:rPr>
                               <w:rFonts w:ascii="Cambria Math" w:eastAsiaTheme="minorEastAsia" w:hAnsi="Cambria Math"/>
                               <w:lang w:val="es-CO"/>
                             </w:rPr>
-                            <m:t>j∈</m:t>
+                            <m:t>ij</m:t>
                           </m:r>
+                        </m:sub>
+                      </m:sSub>
+                      <m:sSub>
+                        <m:sSubPr>
+                          <m:ctrlPr>
+                            <w:rPr>
+                              <w:rFonts w:ascii="Cambria Math" w:eastAsiaTheme="minorEastAsia" w:hAnsi="Cambria Math"/>
+                              <w:i/>
+                              <w:iCs/>
+                              <w:lang w:val="es-CO"/>
+                            </w:rPr>
+                          </m:ctrlPr>
+                        </m:sSubPr>
+                        <m:e>
                           <m:r>
                             <w:rPr>
                               <w:rFonts w:ascii="Cambria Math" w:eastAsiaTheme="minorEastAsia" w:hAnsi="Cambria Math"/>
                               <w:lang w:val="es-CO"/>
                             </w:rPr>
-                            <m:t>E</m:t>
+                            <m:t>x</m:t>
+                          </m:r>
+                        </m:e>
+                        <m:sub>
+                          <m:r>
+                            <w:rPr>
+                              <w:rFonts w:ascii="Cambria Math" w:eastAsiaTheme="minorEastAsia" w:hAnsi="Cambria Math"/>
+                              <w:lang w:val="es-CO"/>
+                            </w:rPr>
+                            <m:t>ij</m:t>
                           </m:r>
                         </m:sub>
-                        <m:sup/>
-                        <m:e>
-                          <m:sSub>
-                            <m:sSubPr>
-                              <m:ctrlPr>
-                                <w:rPr>
-                                  <w:rFonts w:ascii="Cambria Math" w:eastAsiaTheme="minorEastAsia" w:hAnsi="Cambria Math"/>
-                                  <w:i/>
-                                  <w:iCs/>
-                                  <w:lang w:val="es-CO"/>
-                                </w:rPr>
-                              </m:ctrlPr>
-                            </m:sSubPr>
-                            <m:e>
-                              <m:r>
-                                <w:rPr>
-                                  <w:rFonts w:ascii="Cambria Math" w:eastAsiaTheme="minorEastAsia" w:hAnsi="Cambria Math"/>
-                                  <w:lang w:val="es-CO"/>
-                                </w:rPr>
-                                <m:t>q</m:t>
-                              </m:r>
-                            </m:e>
-                            <m:sub>
-                              <m:r>
-                                <w:rPr>
-                                  <w:rFonts w:ascii="Cambria Math" w:eastAsiaTheme="minorEastAsia" w:hAnsi="Cambria Math"/>
-                                  <w:lang w:val="es-CO"/>
-                                </w:rPr>
-                                <m:t>ij</m:t>
-                              </m:r>
-                            </m:sub>
-                          </m:sSub>
-                          <m:sSub>
-                            <m:sSubPr>
-                              <m:ctrlPr>
-                                <w:rPr>
-                                  <w:rFonts w:ascii="Cambria Math" w:eastAsiaTheme="minorEastAsia" w:hAnsi="Cambria Math"/>
-                                  <w:i/>
-                                  <w:iCs/>
-                                  <w:lang w:val="es-CO"/>
-                                </w:rPr>
-                              </m:ctrlPr>
-                            </m:sSubPr>
-                            <m:e>
-                              <m:r>
-                                <w:rPr>
-                                  <w:rFonts w:ascii="Cambria Math" w:eastAsiaTheme="minorEastAsia" w:hAnsi="Cambria Math"/>
-                                  <w:lang w:val="es-CO"/>
-                                </w:rPr>
-                                <m:t>x</m:t>
-                              </m:r>
-                            </m:e>
-                            <m:sub>
-                              <m:r>
-                                <w:rPr>
-                                  <w:rFonts w:ascii="Cambria Math" w:eastAsiaTheme="minorEastAsia" w:hAnsi="Cambria Math"/>
-                                  <w:lang w:val="es-CO"/>
-                                </w:rPr>
-                                <m:t>ij</m:t>
-                              </m:r>
-                            </m:sub>
-                          </m:sSub>
-                        </m:e>
-                      </m:nary>
+                      </m:sSub>
                     </m:e>
                   </m:nary>
                 </m:e>
-              </m:d>
+              </m:nary>
             </m:e>
           </m:func>
         </m:oMath>

</xml_diff>